<commit_message>
Support xml and replaceParentElement in any order and accept single quotes for replaceParentElement literal
</commit_message>
<xml_diff>
--- a/test/raw.docx
+++ b/test/raw.docx
@@ -23,11 +23,11 @@
       </w:pPr>
       <w:r>
         <w:rPr/>
-        <w:t>{{docxRaw xml=xmlInvalidRun replaceParentElement=</w:t>
-      </w:r>
-      <w:r>
-        <w:rPr/>
-        <w:t>"</w:t>
+        <w:t>{{docxRaw replaceParentElement=</w:t>
+      </w:r>
+      <w:r>
+        <w:rPr/>
+        <w:t>'</w:t>
       </w:r>
       <w:r>
         <w:rPr/>
@@ -35,78 +35,46 @@
       </w:r>
       <w:r>
         <w:rPr/>
-        <w:t>"</w:t>
-      </w:r>
-      <w:r>
-        <w:rPr/>
-        <w:t>}}</w:t>
-      </w:r>
-    </w:p>
-    <w:p>
-      <w:pPr>
-        <w:pStyle w:val="Normal"/>
-        <w:bidi w:val="0"/>
-        <w:jc w:val="left"/>
-        <w:rPr/>
-      </w:pPr>
-      <w:r>
-        <w:rPr/>
-      </w:r>
-    </w:p>
-    <w:p>
-      <w:pPr>
-        <w:pStyle w:val="Normal"/>
-        <w:bidi w:val="0"/>
-        <w:jc w:val="left"/>
-        <w:rPr/>
-      </w:pPr>
-      <w:r>
-        <w:rPr/>
-        <w:t>{{docxRaw xml=xmlParagraph replaceParentElement=</w:t>
-      </w:r>
-      <w:r>
-        <w:rPr/>
-        <w:t>"</w:t>
-      </w:r>
-      <w:r>
-        <w:rPr/>
-        <w:t>w:p</w:t>
-      </w:r>
-      <w:r>
-        <w:rPr/>
-        <w:t>"</w:t>
-      </w:r>
-      <w:r>
-        <w:rPr/>
-        <w:t>}}</w:t>
-      </w:r>
-    </w:p>
-    <w:p>
-      <w:pPr>
-        <w:pStyle w:val="Normal"/>
-        <w:bidi w:val="0"/>
-        <w:jc w:val="left"/>
-        <w:rPr/>
-      </w:pPr>
-      <w:r>
-        <w:rPr/>
-        <w:t>{{docxRaw xml=xmlInvalidParagraph replaceParentElement=</w:t>
-      </w:r>
-      <w:r>
-        <w:rPr/>
-        <w:t>"</w:t>
-      </w:r>
-      <w:r>
-        <w:rPr/>
-        <w:t>w:p</w:t>
-      </w:r>
-      <w:r>
-        <w:rPr/>
-        <w:t>"</w:t>
-      </w:r>
-      <w:r>
-        <w:rPr/>
-        <w:t>}}</w:t>
+        <w:t>'</w:t>
+      </w:r>
+      <w:r>
+        <w:rPr/>
+        <w:t xml:space="preserve"> xml=xmlInvalidRun}}</w:t>
+      </w:r>
+    </w:p>
+    <w:p>
+      <w:pPr>
+        <w:pStyle w:val="Normal"/>
+        <w:bidi w:val="0"/>
+        <w:jc w:val="left"/>
+        <w:rPr/>
+      </w:pPr>
+      <w:r>
+        <w:rPr/>
+      </w:r>
+    </w:p>
+    <w:p>
+      <w:pPr>
+        <w:pStyle w:val="Normal"/>
+        <w:bidi w:val="0"/>
+        <w:jc w:val="left"/>
+        <w:rPr/>
+      </w:pPr>
+      <w:r>
+        <w:rPr/>
+        <w:t>{{docxRaw xml=xmlParagraph replaceParentElement="w:p"}}</w:t>
+      </w:r>
+    </w:p>
+    <w:p>
+      <w:pPr>
+        <w:pStyle w:val="Normal"/>
+        <w:bidi w:val="0"/>
+        <w:jc w:val="left"/>
+        <w:rPr/>
+      </w:pPr>
+      <w:r>
+        <w:rPr/>
+        <w:t>{{docxRaw xml=xmlInvalidParagraph replaceParentElement="w:p"}}</w:t>
       </w:r>
     </w:p>
     <w:p>
@@ -145,7 +113,7 @@
           </w:tcPr>
           <w:p>
             <w:pPr>
-              <w:pStyle w:val="TableContents"/>
+              <w:pStyle w:val="Contenudetableau"/>
               <w:widowControl w:val="false"/>
               <w:suppressLineNumbers/>
               <w:bidi w:val="0"/>
@@ -154,23 +122,7 @@
             </w:pPr>
             <w:r>
               <w:rPr/>
-              <w:t>{{docxRaw xml=xmlTableCell replaceParentElement=</w:t>
-            </w:r>
-            <w:r>
-              <w:rPr/>
-              <w:t>"</w:t>
-            </w:r>
-            <w:r>
-              <w:rPr/>
-              <w:t>w:tc</w:t>
-            </w:r>
-            <w:r>
-              <w:rPr/>
-              <w:t>"</w:t>
-            </w:r>
-            <w:r>
-              <w:rPr/>
-              <w:t>}}</w:t>
+              <w:t>{{docxRaw xml=xmlTableCell replaceParentElement="w:tc"}}</w:t>
             </w:r>
           </w:p>
         </w:tc>
@@ -184,7 +136,7 @@
           </w:tcPr>
           <w:p>
             <w:pPr>
-              <w:pStyle w:val="TableContents"/>
+              <w:pStyle w:val="Contenudetableau"/>
               <w:widowControl w:val="false"/>
               <w:suppressLineNumbers/>
               <w:bidi w:val="0"/>
@@ -193,31 +145,7 @@
             </w:pPr>
             <w:r>
               <w:rPr/>
-              <w:t>{{docxRaw xml=xmlInvalid</w:t>
-            </w:r>
-            <w:r>
-              <w:rPr/>
-              <w:t>TableCell</w:t>
-            </w:r>
-            <w:r>
-              <w:rPr/>
-              <w:t xml:space="preserve"> replaceParentElement=</w:t>
-            </w:r>
-            <w:r>
-              <w:rPr/>
-              <w:t>"</w:t>
-            </w:r>
-            <w:r>
-              <w:rPr/>
-              <w:t>w:tc</w:t>
-            </w:r>
-            <w:r>
-              <w:rPr/>
-              <w:t>"</w:t>
-            </w:r>
-            <w:r>
-              <w:rPr/>
-              <w:t>}}</w:t>
+              <w:t>{{docxRaw xml=xmlInvalidTableCell replaceParentElement="w:tc"}}</w:t>
             </w:r>
           </w:p>
         </w:tc>
@@ -284,10 +212,10 @@
       <w:lang w:val="en-US" w:eastAsia="zh-CN" w:bidi="hi-IN"/>
     </w:rPr>
   </w:style>
-  <w:style w:type="paragraph" w:styleId="Heading">
-    <w:name w:val="Heading"/>
-    <w:basedOn w:val="Normal"/>
-    <w:next w:val="TextBody"/>
+  <w:style w:type="paragraph" w:styleId="Titre">
+    <w:name w:val="Titre"/>
+    <w:basedOn w:val="Normal"/>
+    <w:next w:val="Corpsdetexte"/>
     <w:qFormat/>
     <w:pPr>
       <w:keepNext w:val="true"/>
@@ -299,7 +227,7 @@
       <w:szCs w:val="28"/>
     </w:rPr>
   </w:style>
-  <w:style w:type="paragraph" w:styleId="TextBody">
+  <w:style w:type="paragraph" w:styleId="Corpsdetexte">
     <w:name w:val="Body Text"/>
     <w:basedOn w:val="Normal"/>
     <w:pPr>
@@ -307,15 +235,15 @@
     </w:pPr>
     <w:rPr/>
   </w:style>
-  <w:style w:type="paragraph" w:styleId="List">
+  <w:style w:type="paragraph" w:styleId="Liste">
     <w:name w:val="List"/>
-    <w:basedOn w:val="TextBody"/>
+    <w:basedOn w:val="Corpsdetexte"/>
     <w:pPr/>
     <w:rPr>
       <w:rFonts w:cs="Lohit Devanagari"/>
     </w:rPr>
   </w:style>
-  <w:style w:type="paragraph" w:styleId="Caption">
+  <w:style w:type="paragraph" w:styleId="Lgende">
     <w:name w:val="Caption"/>
     <w:basedOn w:val="Normal"/>
     <w:qFormat/>
@@ -342,8 +270,8 @@
       <w:rFonts w:cs="Lohit Devanagari"/>
     </w:rPr>
   </w:style>
-  <w:style w:type="paragraph" w:styleId="TableContents">
-    <w:name w:val="Table Contents"/>
+  <w:style w:type="paragraph" w:styleId="Contenudetableau">
+    <w:name w:val="Contenu de tableau"/>
     <w:basedOn w:val="Normal"/>
     <w:qFormat/>
     <w:pPr>

</xml_diff>

<commit_message>
docxRaw: do not enforce that the replacing element must be the same as the replaced parent element. This allows to insert full tables for example
</commit_message>
<xml_diff>
--- a/test/raw.docx
+++ b/test/raw.docx
@@ -23,23 +23,7 @@
       </w:pPr>
       <w:r>
         <w:rPr/>
-        <w:t>{{docxRaw replaceParentElement=</w:t>
-      </w:r>
-      <w:r>
-        <w:rPr/>
-        <w:t>'</w:t>
-      </w:r>
-      <w:r>
-        <w:rPr/>
-        <w:t>w:r</w:t>
-      </w:r>
-      <w:r>
-        <w:rPr/>
-        <w:t>'</w:t>
-      </w:r>
-      <w:r>
-        <w:rPr/>
-        <w:t xml:space="preserve"> xml=xmlInvalidRun}}</w:t>
+        <w:t>{{docxRaw replaceParentElement='w:r' xml=xmlInvalidRun}}</w:t>
       </w:r>
     </w:p>
     <w:p>
@@ -162,6 +146,46 @@
         <w:rPr/>
       </w:r>
     </w:p>
+    <w:p>
+      <w:pPr>
+        <w:pStyle w:val="Normal"/>
+        <w:bidi w:val="0"/>
+        <w:jc w:val="left"/>
+        <w:rPr/>
+      </w:pPr>
+      <w:r>
+        <w:rPr/>
+        <w:t>{{docxRaw xml=xmlTable replaceParentElement="w:</w:t>
+      </w:r>
+      <w:r>
+        <w:rPr/>
+        <w:t>p</w:t>
+      </w:r>
+      <w:r>
+        <w:rPr/>
+        <w:t>"}}</w:t>
+      </w:r>
+    </w:p>
+    <w:p>
+      <w:pPr>
+        <w:pStyle w:val="Normal"/>
+        <w:bidi w:val="0"/>
+        <w:jc w:val="left"/>
+        <w:rPr/>
+      </w:pPr>
+      <w:r>
+        <w:rPr/>
+        <w:t>{{docxRaw xml=xml</w:t>
+      </w:r>
+      <w:r>
+        <w:rPr/>
+        <w:t>Invalid</w:t>
+      </w:r>
+      <w:r>
+        <w:rPr/>
+        <w:t>Table replaceParentElement="w:p"}}</w:t>
+      </w:r>
+    </w:p>
     <w:sectPr>
       <w:type w:val="nextPage"/>
       <w:pgSz w:w="11906" w:h="16838"/>
@@ -212,10 +236,10 @@
       <w:lang w:val="en-US" w:eastAsia="zh-CN" w:bidi="hi-IN"/>
     </w:rPr>
   </w:style>
-  <w:style w:type="paragraph" w:styleId="Titre">
-    <w:name w:val="Titre"/>
-    <w:basedOn w:val="Normal"/>
-    <w:next w:val="Corpsdetexte"/>
+  <w:style w:type="paragraph" w:styleId="Heading">
+    <w:name w:val="Heading"/>
+    <w:basedOn w:val="Normal"/>
+    <w:next w:val="TextBody"/>
     <w:qFormat/>
     <w:pPr>
       <w:keepNext w:val="true"/>
@@ -227,7 +251,7 @@
       <w:szCs w:val="28"/>
     </w:rPr>
   </w:style>
-  <w:style w:type="paragraph" w:styleId="Corpsdetexte">
+  <w:style w:type="paragraph" w:styleId="TextBody">
     <w:name w:val="Body Text"/>
     <w:basedOn w:val="Normal"/>
     <w:pPr>
@@ -235,15 +259,15 @@
     </w:pPr>
     <w:rPr/>
   </w:style>
-  <w:style w:type="paragraph" w:styleId="Liste">
+  <w:style w:type="paragraph" w:styleId="List">
     <w:name w:val="List"/>
-    <w:basedOn w:val="Corpsdetexte"/>
+    <w:basedOn w:val="TextBody"/>
     <w:pPr/>
     <w:rPr>
       <w:rFonts w:cs="Lohit Devanagari"/>
     </w:rPr>
   </w:style>
-  <w:style w:type="paragraph" w:styleId="Lgende">
+  <w:style w:type="paragraph" w:styleId="Caption">
     <w:name w:val="Caption"/>
     <w:basedOn w:val="Normal"/>
     <w:qFormat/>
@@ -270,6 +294,21 @@
       <w:rFonts w:cs="Lohit Devanagari"/>
     </w:rPr>
   </w:style>
+  <w:style w:type="paragraph" w:styleId="Titre">
+    <w:name w:val="Titre"/>
+    <w:basedOn w:val="Normal"/>
+    <w:next w:val="TextBody"/>
+    <w:qFormat/>
+    <w:pPr>
+      <w:keepNext w:val="true"/>
+      <w:spacing w:before="240" w:after="120"/>
+    </w:pPr>
+    <w:rPr>
+      <w:rFonts w:ascii="Liberation Sans" w:hAnsi="Liberation Sans" w:eastAsia="Noto Sans CJK SC" w:cs="Lohit Devanagari"/>
+      <w:sz w:val="28"/>
+      <w:szCs w:val="28"/>
+    </w:rPr>
+  </w:style>
   <w:style w:type="paragraph" w:styleId="Contenudetableau">
     <w:name w:val="Contenu de tableau"/>
     <w:basedOn w:val="Normal"/>

</xml_diff>